<commit_message>
Analyzing the data, cleaning, testing
</commit_message>
<xml_diff>
--- a/We Rate Dogs_Guideline.docx
+++ b/We Rate Dogs_Guideline.docx
@@ -102,9 +102,179 @@
       <w:r>
         <w:t>Drop columns we don’t need.</w:t>
       </w:r>
+    </w:p>
+    <w:p/>
+    <w:p>
+      <w:pPr>
+        <w:shd w:val="clear" w:color="auto" w:fill="FFFFFF"/>
+        <w:spacing w:after="0" w:line="240" w:lineRule="auto"/>
+        <w:outlineLvl w:val="2"/>
+        <w:rPr>
+          <w:rFonts w:ascii="Helvetica" w:eastAsia="Times New Roman" w:hAnsi="Helvetica" w:cs="Helvetica"/>
+          <w:b/>
+          <w:bCs/>
+          <w:color w:val="000000"/>
+          <w:sz w:val="27"/>
+          <w:szCs w:val="27"/>
+        </w:rPr>
+      </w:pPr>
+      <w:r>
+        <w:rPr>
+          <w:rFonts w:ascii="Helvetica" w:eastAsia="Times New Roman" w:hAnsi="Helvetica" w:cs="Helvetica"/>
+          <w:b/>
+          <w:bCs/>
+          <w:color w:val="000000"/>
+          <w:sz w:val="27"/>
+          <w:szCs w:val="27"/>
+        </w:rPr>
+        <w:t>Data Inclusion Criteria</w:t>
+      </w:r>
+    </w:p>
+    <w:p>
+      <w:pPr>
+        <w:shd w:val="clear" w:color="auto" w:fill="FFFFFF"/>
+        <w:spacing w:before="240" w:after="0" w:line="240" w:lineRule="auto"/>
+        <w:jc w:val="both"/>
+        <w:rPr>
+          <w:rFonts w:ascii="Helvetica" w:eastAsia="Times New Roman" w:hAnsi="Helvetica" w:cs="Helvetica"/>
+          <w:color w:val="000000"/>
+          <w:sz w:val="21"/>
+          <w:szCs w:val="21"/>
+        </w:rPr>
+      </w:pPr>
+      <w:r>
+        <w:rPr>
+          <w:rFonts w:ascii="Helvetica" w:eastAsia="Times New Roman" w:hAnsi="Helvetica" w:cs="Helvetica"/>
+          <w:color w:val="000000"/>
+          <w:sz w:val="21"/>
+          <w:szCs w:val="21"/>
+        </w:rPr>
+        <w:t>We are expected to use the following criteria to select the required data:</w:t>
+      </w:r>
+    </w:p>
+    <w:p>
+      <w:pPr>
+        <w:numPr>
+          <w:ilvl w:val="0"/>
+          <w:numId w:val="2"/>
+        </w:numPr>
+        <w:shd w:val="clear" w:color="auto" w:fill="FFFFFF"/>
+        <w:spacing w:after="0" w:line="300" w:lineRule="atLeast"/>
+        <w:ind w:left="480" w:right="480"/>
+        <w:rPr>
+          <w:rFonts w:ascii="Helvetica" w:eastAsia="Times New Roman" w:hAnsi="Helvetica" w:cs="Helvetica"/>
+          <w:color w:val="000000"/>
+          <w:sz w:val="21"/>
+          <w:szCs w:val="21"/>
+        </w:rPr>
+      </w:pPr>
+      <w:r>
+        <w:rPr>
+          <w:rFonts w:ascii="Helvetica" w:eastAsia="Times New Roman" w:hAnsi="Helvetica" w:cs="Helvetica"/>
+          <w:color w:val="000000"/>
+          <w:sz w:val="21"/>
+          <w:szCs w:val="21"/>
+        </w:rPr>
+        <w:t>Do not include retweets</w:t>
+      </w:r>
+    </w:p>
+    <w:p>
+      <w:pPr>
+        <w:numPr>
+          <w:ilvl w:val="0"/>
+          <w:numId w:val="2"/>
+        </w:numPr>
+        <w:shd w:val="clear" w:color="auto" w:fill="FFFFFF"/>
+        <w:spacing w:after="0" w:line="300" w:lineRule="atLeast"/>
+        <w:ind w:left="480" w:right="480"/>
+        <w:rPr>
+          <w:rFonts w:ascii="Helvetica" w:eastAsia="Times New Roman" w:hAnsi="Helvetica" w:cs="Helvetica"/>
+          <w:color w:val="000000"/>
+          <w:sz w:val="21"/>
+          <w:szCs w:val="21"/>
+        </w:rPr>
+      </w:pPr>
+      <w:r>
+        <w:rPr>
+          <w:rFonts w:ascii="Helvetica" w:eastAsia="Times New Roman" w:hAnsi="Helvetica" w:cs="Helvetica"/>
+          <w:color w:val="000000"/>
+          <w:sz w:val="21"/>
+          <w:szCs w:val="21"/>
+        </w:rPr>
+        <w:t>Only tweets that have images</w:t>
+      </w:r>
+    </w:p>
+    <w:p>
+      <w:pPr>
+        <w:shd w:val="clear" w:color="auto" w:fill="FFFFFF"/>
+        <w:spacing w:after="0" w:line="240" w:lineRule="auto"/>
+        <w:jc w:val="both"/>
+        <w:rPr>
+          <w:rFonts w:ascii="Helvetica" w:eastAsia="Times New Roman" w:hAnsi="Helvetica" w:cs="Helvetica"/>
+          <w:color w:val="000000"/>
+          <w:sz w:val="21"/>
+          <w:szCs w:val="21"/>
+        </w:rPr>
+      </w:pPr>
+      <w:r>
+        <w:rPr>
+          <w:rFonts w:ascii="Helvetica" w:eastAsia="Times New Roman" w:hAnsi="Helvetica" w:cs="Helvetica"/>
+          <w:color w:val="000000"/>
+          <w:sz w:val="21"/>
+          <w:szCs w:val="21"/>
+        </w:rPr>
+        <w:t>An additional comment was made in student discussions: </w:t>
+      </w:r>
+      <w:r>
+        <w:rPr>
+          <w:rFonts w:ascii="Helvetica" w:eastAsia="Times New Roman" w:hAnsi="Helvetica" w:cs="Helvetica"/>
+          <w:i/>
+          <w:iCs/>
+          <w:color w:val="000000"/>
+          <w:sz w:val="21"/>
+          <w:szCs w:val="21"/>
+        </w:rPr>
+        <w:t>The archive also has reply tweets which in general contain upgraded/downgraded ratings of the dog. This means that in some cases there are two observations/ratings for the same dog</w:t>
+      </w:r>
+      <w:r>
+        <w:rPr>
+          <w:rFonts w:ascii="Helvetica" w:eastAsia="Times New Roman" w:hAnsi="Helvetica" w:cs="Helvetica"/>
+          <w:color w:val="000000"/>
+          <w:sz w:val="21"/>
+          <w:szCs w:val="21"/>
+        </w:rPr>
+        <w:t>. As a result, I decided to only include original ratings and so developed an additional criteria:</w:t>
+      </w:r>
+    </w:p>
+    <w:p>
+      <w:pPr>
+        <w:numPr>
+          <w:ilvl w:val="0"/>
+          <w:numId w:val="3"/>
+        </w:numPr>
+        <w:shd w:val="clear" w:color="auto" w:fill="FFFFFF"/>
+        <w:spacing w:after="0" w:line="300" w:lineRule="atLeast"/>
+        <w:ind w:left="480" w:right="480"/>
+        <w:rPr>
+          <w:rFonts w:ascii="Helvetica" w:eastAsia="Times New Roman" w:hAnsi="Helvetica" w:cs="Helvetica"/>
+          <w:color w:val="000000"/>
+          <w:sz w:val="21"/>
+          <w:szCs w:val="21"/>
+        </w:rPr>
+      </w:pPr>
+      <w:r>
+        <w:rPr>
+          <w:rFonts w:ascii="Helvetica" w:eastAsia="Times New Roman" w:hAnsi="Helvetica" w:cs="Helvetica"/>
+          <w:color w:val="000000"/>
+          <w:sz w:val="21"/>
+          <w:szCs w:val="21"/>
+        </w:rPr>
+        <w:t>Do not include replies</w:t>
+      </w:r>
       <w:bookmarkStart w:id="0" w:name="_GoBack"/>
       <w:bookmarkEnd w:id="0"/>
     </w:p>
+    <w:p/>
     <w:p>
       <w:pPr>
         <w:pStyle w:val="ListParagraph"/>
@@ -123,6 +293,304 @@
 <file path=word/numbering.xml><?xml version="1.0" encoding="utf-8"?>
 <w:numbering xmlns:wpc="http://schemas.microsoft.com/office/word/2010/wordprocessingCanvas" xmlns:mc="http://schemas.openxmlformats.org/markup-compatibility/2006" xmlns:o="urn:schemas-microsoft-com:office:office" xmlns:r="http://schemas.openxmlformats.org/officeDocument/2006/relationships" xmlns:m="http://schemas.openxmlformats.org/officeDocument/2006/math" xmlns:v="urn:schemas-microsoft-com:vml" xmlns:wp14="http://schemas.microsoft.com/office/word/2010/wordprocessingDrawing" xmlns:wp="http://schemas.openxmlformats.org/drawingml/2006/wordprocessingDrawing" xmlns:w10="urn:schemas-microsoft-com:office:word" xmlns:w="http://schemas.openxmlformats.org/wordprocessingml/2006/main" xmlns:w14="http://schemas.microsoft.com/office/word/2010/wordml" xmlns:w15="http://schemas.microsoft.com/office/word/2012/wordml" xmlns:wpg="http://schemas.microsoft.com/office/word/2010/wordprocessingGroup" xmlns:wpi="http://schemas.microsoft.com/office/word/2010/wordprocessingInk" xmlns:wne="http://schemas.microsoft.com/office/word/2006/wordml" xmlns:wps="http://schemas.microsoft.com/office/word/2010/wordprocessingShape" mc:Ignorable="w14 w15 wp14">
   <w:abstractNum w:abstractNumId="0" w15:restartNumberingAfterBreak="0">
+    <w:nsid w:val="19854ADB"/>
+    <w:multiLevelType w:val="multilevel"/>
+    <w:tmpl w:val="061837BC"/>
+    <w:lvl w:ilvl="0">
+      <w:start w:val="1"/>
+      <w:numFmt w:val="bullet"/>
+      <w:lvlText w:val=""/>
+      <w:lvlJc w:val="left"/>
+      <w:pPr>
+        <w:tabs>
+          <w:tab w:val="num" w:pos="720"/>
+        </w:tabs>
+        <w:ind w:left="720" w:hanging="360"/>
+      </w:pPr>
+      <w:rPr>
+        <w:rFonts w:ascii="Symbol" w:hAnsi="Symbol" w:hint="default"/>
+        <w:sz w:val="20"/>
+      </w:rPr>
+    </w:lvl>
+    <w:lvl w:ilvl="1" w:tentative="1">
+      <w:start w:val="1"/>
+      <w:numFmt w:val="bullet"/>
+      <w:lvlText w:val=""/>
+      <w:lvlJc w:val="left"/>
+      <w:pPr>
+        <w:tabs>
+          <w:tab w:val="num" w:pos="1440"/>
+        </w:tabs>
+        <w:ind w:left="1440" w:hanging="360"/>
+      </w:pPr>
+      <w:rPr>
+        <w:rFonts w:ascii="Symbol" w:hAnsi="Symbol" w:hint="default"/>
+        <w:sz w:val="20"/>
+      </w:rPr>
+    </w:lvl>
+    <w:lvl w:ilvl="2" w:tentative="1">
+      <w:start w:val="1"/>
+      <w:numFmt w:val="bullet"/>
+      <w:lvlText w:val=""/>
+      <w:lvlJc w:val="left"/>
+      <w:pPr>
+        <w:tabs>
+          <w:tab w:val="num" w:pos="2160"/>
+        </w:tabs>
+        <w:ind w:left="2160" w:hanging="360"/>
+      </w:pPr>
+      <w:rPr>
+        <w:rFonts w:ascii="Symbol" w:hAnsi="Symbol" w:hint="default"/>
+        <w:sz w:val="20"/>
+      </w:rPr>
+    </w:lvl>
+    <w:lvl w:ilvl="3" w:tentative="1">
+      <w:start w:val="1"/>
+      <w:numFmt w:val="bullet"/>
+      <w:lvlText w:val=""/>
+      <w:lvlJc w:val="left"/>
+      <w:pPr>
+        <w:tabs>
+          <w:tab w:val="num" w:pos="2880"/>
+        </w:tabs>
+        <w:ind w:left="2880" w:hanging="360"/>
+      </w:pPr>
+      <w:rPr>
+        <w:rFonts w:ascii="Symbol" w:hAnsi="Symbol" w:hint="default"/>
+        <w:sz w:val="20"/>
+      </w:rPr>
+    </w:lvl>
+    <w:lvl w:ilvl="4" w:tentative="1">
+      <w:start w:val="1"/>
+      <w:numFmt w:val="bullet"/>
+      <w:lvlText w:val=""/>
+      <w:lvlJc w:val="left"/>
+      <w:pPr>
+        <w:tabs>
+          <w:tab w:val="num" w:pos="3600"/>
+        </w:tabs>
+        <w:ind w:left="3600" w:hanging="360"/>
+      </w:pPr>
+      <w:rPr>
+        <w:rFonts w:ascii="Symbol" w:hAnsi="Symbol" w:hint="default"/>
+        <w:sz w:val="20"/>
+      </w:rPr>
+    </w:lvl>
+    <w:lvl w:ilvl="5" w:tentative="1">
+      <w:start w:val="1"/>
+      <w:numFmt w:val="bullet"/>
+      <w:lvlText w:val=""/>
+      <w:lvlJc w:val="left"/>
+      <w:pPr>
+        <w:tabs>
+          <w:tab w:val="num" w:pos="4320"/>
+        </w:tabs>
+        <w:ind w:left="4320" w:hanging="360"/>
+      </w:pPr>
+      <w:rPr>
+        <w:rFonts w:ascii="Symbol" w:hAnsi="Symbol" w:hint="default"/>
+        <w:sz w:val="20"/>
+      </w:rPr>
+    </w:lvl>
+    <w:lvl w:ilvl="6" w:tentative="1">
+      <w:start w:val="1"/>
+      <w:numFmt w:val="bullet"/>
+      <w:lvlText w:val=""/>
+      <w:lvlJc w:val="left"/>
+      <w:pPr>
+        <w:tabs>
+          <w:tab w:val="num" w:pos="5040"/>
+        </w:tabs>
+        <w:ind w:left="5040" w:hanging="360"/>
+      </w:pPr>
+      <w:rPr>
+        <w:rFonts w:ascii="Symbol" w:hAnsi="Symbol" w:hint="default"/>
+        <w:sz w:val="20"/>
+      </w:rPr>
+    </w:lvl>
+    <w:lvl w:ilvl="7" w:tentative="1">
+      <w:start w:val="1"/>
+      <w:numFmt w:val="bullet"/>
+      <w:lvlText w:val=""/>
+      <w:lvlJc w:val="left"/>
+      <w:pPr>
+        <w:tabs>
+          <w:tab w:val="num" w:pos="5760"/>
+        </w:tabs>
+        <w:ind w:left="5760" w:hanging="360"/>
+      </w:pPr>
+      <w:rPr>
+        <w:rFonts w:ascii="Symbol" w:hAnsi="Symbol" w:hint="default"/>
+        <w:sz w:val="20"/>
+      </w:rPr>
+    </w:lvl>
+    <w:lvl w:ilvl="8" w:tentative="1">
+      <w:start w:val="1"/>
+      <w:numFmt w:val="bullet"/>
+      <w:lvlText w:val=""/>
+      <w:lvlJc w:val="left"/>
+      <w:pPr>
+        <w:tabs>
+          <w:tab w:val="num" w:pos="6480"/>
+        </w:tabs>
+        <w:ind w:left="6480" w:hanging="360"/>
+      </w:pPr>
+      <w:rPr>
+        <w:rFonts w:ascii="Symbol" w:hAnsi="Symbol" w:hint="default"/>
+        <w:sz w:val="20"/>
+      </w:rPr>
+    </w:lvl>
+  </w:abstractNum>
+  <w:abstractNum w:abstractNumId="1" w15:restartNumberingAfterBreak="0">
+    <w:nsid w:val="6279022E"/>
+    <w:multiLevelType w:val="multilevel"/>
+    <w:tmpl w:val="BC942468"/>
+    <w:lvl w:ilvl="0">
+      <w:start w:val="1"/>
+      <w:numFmt w:val="bullet"/>
+      <w:lvlText w:val=""/>
+      <w:lvlJc w:val="left"/>
+      <w:pPr>
+        <w:tabs>
+          <w:tab w:val="num" w:pos="720"/>
+        </w:tabs>
+        <w:ind w:left="720" w:hanging="360"/>
+      </w:pPr>
+      <w:rPr>
+        <w:rFonts w:ascii="Symbol" w:hAnsi="Symbol" w:hint="default"/>
+        <w:sz w:val="20"/>
+      </w:rPr>
+    </w:lvl>
+    <w:lvl w:ilvl="1" w:tentative="1">
+      <w:start w:val="1"/>
+      <w:numFmt w:val="bullet"/>
+      <w:lvlText w:val=""/>
+      <w:lvlJc w:val="left"/>
+      <w:pPr>
+        <w:tabs>
+          <w:tab w:val="num" w:pos="1440"/>
+        </w:tabs>
+        <w:ind w:left="1440" w:hanging="360"/>
+      </w:pPr>
+      <w:rPr>
+        <w:rFonts w:ascii="Symbol" w:hAnsi="Symbol" w:hint="default"/>
+        <w:sz w:val="20"/>
+      </w:rPr>
+    </w:lvl>
+    <w:lvl w:ilvl="2" w:tentative="1">
+      <w:start w:val="1"/>
+      <w:numFmt w:val="bullet"/>
+      <w:lvlText w:val=""/>
+      <w:lvlJc w:val="left"/>
+      <w:pPr>
+        <w:tabs>
+          <w:tab w:val="num" w:pos="2160"/>
+        </w:tabs>
+        <w:ind w:left="2160" w:hanging="360"/>
+      </w:pPr>
+      <w:rPr>
+        <w:rFonts w:ascii="Symbol" w:hAnsi="Symbol" w:hint="default"/>
+        <w:sz w:val="20"/>
+      </w:rPr>
+    </w:lvl>
+    <w:lvl w:ilvl="3" w:tentative="1">
+      <w:start w:val="1"/>
+      <w:numFmt w:val="bullet"/>
+      <w:lvlText w:val=""/>
+      <w:lvlJc w:val="left"/>
+      <w:pPr>
+        <w:tabs>
+          <w:tab w:val="num" w:pos="2880"/>
+        </w:tabs>
+        <w:ind w:left="2880" w:hanging="360"/>
+      </w:pPr>
+      <w:rPr>
+        <w:rFonts w:ascii="Symbol" w:hAnsi="Symbol" w:hint="default"/>
+        <w:sz w:val="20"/>
+      </w:rPr>
+    </w:lvl>
+    <w:lvl w:ilvl="4" w:tentative="1">
+      <w:start w:val="1"/>
+      <w:numFmt w:val="bullet"/>
+      <w:lvlText w:val=""/>
+      <w:lvlJc w:val="left"/>
+      <w:pPr>
+        <w:tabs>
+          <w:tab w:val="num" w:pos="3600"/>
+        </w:tabs>
+        <w:ind w:left="3600" w:hanging="360"/>
+      </w:pPr>
+      <w:rPr>
+        <w:rFonts w:ascii="Symbol" w:hAnsi="Symbol" w:hint="default"/>
+        <w:sz w:val="20"/>
+      </w:rPr>
+    </w:lvl>
+    <w:lvl w:ilvl="5" w:tentative="1">
+      <w:start w:val="1"/>
+      <w:numFmt w:val="bullet"/>
+      <w:lvlText w:val=""/>
+      <w:lvlJc w:val="left"/>
+      <w:pPr>
+        <w:tabs>
+          <w:tab w:val="num" w:pos="4320"/>
+        </w:tabs>
+        <w:ind w:left="4320" w:hanging="360"/>
+      </w:pPr>
+      <w:rPr>
+        <w:rFonts w:ascii="Symbol" w:hAnsi="Symbol" w:hint="default"/>
+        <w:sz w:val="20"/>
+      </w:rPr>
+    </w:lvl>
+    <w:lvl w:ilvl="6" w:tentative="1">
+      <w:start w:val="1"/>
+      <w:numFmt w:val="bullet"/>
+      <w:lvlText w:val=""/>
+      <w:lvlJc w:val="left"/>
+      <w:pPr>
+        <w:tabs>
+          <w:tab w:val="num" w:pos="5040"/>
+        </w:tabs>
+        <w:ind w:left="5040" w:hanging="360"/>
+      </w:pPr>
+      <w:rPr>
+        <w:rFonts w:ascii="Symbol" w:hAnsi="Symbol" w:hint="default"/>
+        <w:sz w:val="20"/>
+      </w:rPr>
+    </w:lvl>
+    <w:lvl w:ilvl="7" w:tentative="1">
+      <w:start w:val="1"/>
+      <w:numFmt w:val="bullet"/>
+      <w:lvlText w:val=""/>
+      <w:lvlJc w:val="left"/>
+      <w:pPr>
+        <w:tabs>
+          <w:tab w:val="num" w:pos="5760"/>
+        </w:tabs>
+        <w:ind w:left="5760" w:hanging="360"/>
+      </w:pPr>
+      <w:rPr>
+        <w:rFonts w:ascii="Symbol" w:hAnsi="Symbol" w:hint="default"/>
+        <w:sz w:val="20"/>
+      </w:rPr>
+    </w:lvl>
+    <w:lvl w:ilvl="8" w:tentative="1">
+      <w:start w:val="1"/>
+      <w:numFmt w:val="bullet"/>
+      <w:lvlText w:val=""/>
+      <w:lvlJc w:val="left"/>
+      <w:pPr>
+        <w:tabs>
+          <w:tab w:val="num" w:pos="6480"/>
+        </w:tabs>
+        <w:ind w:left="6480" w:hanging="360"/>
+      </w:pPr>
+      <w:rPr>
+        <w:rFonts w:ascii="Symbol" w:hAnsi="Symbol" w:hint="default"/>
+        <w:sz w:val="20"/>
+      </w:rPr>
+    </w:lvl>
+  </w:abstractNum>
+  <w:abstractNum w:abstractNumId="2" w15:restartNumberingAfterBreak="0">
     <w:nsid w:val="7AFF4E03"/>
     <w:multiLevelType w:val="hybridMultilevel"/>
     <w:tmpl w:val="94C49814"/>
@@ -209,6 +677,12 @@
     </w:lvl>
   </w:abstractNum>
   <w:num w:numId="1">
+    <w:abstractNumId w:val="2"/>
+  </w:num>
+  <w:num w:numId="2">
+    <w:abstractNumId w:val="1"/>
+  </w:num>
+  <w:num w:numId="3">
     <w:abstractNumId w:val="0"/>
   </w:num>
 </w:numbering>
@@ -608,6 +1082,25 @@
     <w:name w:val="Normal"/>
     <w:qFormat/>
   </w:style>
+  <w:style w:type="paragraph" w:styleId="Heading3">
+    <w:name w:val="heading 3"/>
+    <w:basedOn w:val="Normal"/>
+    <w:link w:val="Heading3Char"/>
+    <w:uiPriority w:val="9"/>
+    <w:qFormat/>
+    <w:rsid w:val="00AB1279"/>
+    <w:pPr>
+      <w:spacing w:before="100" w:beforeAutospacing="1" w:after="100" w:afterAutospacing="1" w:line="240" w:lineRule="auto"/>
+      <w:outlineLvl w:val="2"/>
+    </w:pPr>
+    <w:rPr>
+      <w:rFonts w:ascii="Times New Roman" w:eastAsia="Times New Roman" w:hAnsi="Times New Roman" w:cs="Times New Roman"/>
+      <w:b/>
+      <w:bCs/>
+      <w:sz w:val="27"/>
+      <w:szCs w:val="27"/>
+    </w:rPr>
+  </w:style>
   <w:style w:type="character" w:default="1" w:styleId="DefaultParagraphFont">
     <w:name w:val="Default Paragraph Font"/>
     <w:uiPriority w:val="1"/>
@@ -645,6 +1138,47 @@
       <w:ind w:left="720"/>
       <w:contextualSpacing/>
     </w:pPr>
+  </w:style>
+  <w:style w:type="character" w:customStyle="1" w:styleId="Heading3Char">
+    <w:name w:val="Heading 3 Char"/>
+    <w:basedOn w:val="DefaultParagraphFont"/>
+    <w:link w:val="Heading3"/>
+    <w:uiPriority w:val="9"/>
+    <w:rsid w:val="00AB1279"/>
+    <w:rPr>
+      <w:rFonts w:ascii="Times New Roman" w:eastAsia="Times New Roman" w:hAnsi="Times New Roman" w:cs="Times New Roman"/>
+      <w:b/>
+      <w:bCs/>
+      <w:sz w:val="27"/>
+      <w:szCs w:val="27"/>
+    </w:rPr>
+  </w:style>
+  <w:style w:type="paragraph" w:styleId="NormalWeb">
+    <w:name w:val="Normal (Web)"/>
+    <w:basedOn w:val="Normal"/>
+    <w:uiPriority w:val="99"/>
+    <w:semiHidden/>
+    <w:unhideWhenUsed/>
+    <w:rsid w:val="00AB1279"/>
+    <w:pPr>
+      <w:spacing w:before="100" w:beforeAutospacing="1" w:after="100" w:afterAutospacing="1" w:line="240" w:lineRule="auto"/>
+    </w:pPr>
+    <w:rPr>
+      <w:rFonts w:ascii="Times New Roman" w:eastAsia="Times New Roman" w:hAnsi="Times New Roman" w:cs="Times New Roman"/>
+      <w:sz w:val="24"/>
+      <w:szCs w:val="24"/>
+    </w:rPr>
+  </w:style>
+  <w:style w:type="character" w:styleId="Emphasis">
+    <w:name w:val="Emphasis"/>
+    <w:basedOn w:val="DefaultParagraphFont"/>
+    <w:uiPriority w:val="20"/>
+    <w:qFormat/>
+    <w:rsid w:val="00AB1279"/>
+    <w:rPr>
+      <w:i/>
+      <w:iCs/>
+    </w:rPr>
   </w:style>
 </w:styles>
 </file>

</xml_diff>